<commit_message>
fixed small error concerning the table of contents
</commit_message>
<xml_diff>
--- a/documentation/Documentation_Projet_embarque.docx
+++ b/documentation/Documentation_Projet_embarque.docx
@@ -10,6 +10,7 @@
           <w:docPartUnique/>
         </w:docPartObj>
       </w:sdtPr>
+      <w:sdtEndPr/>
       <w:sdtContent>
         <w:p>
           <w:r>
@@ -140,6 +141,7 @@
                                     <w:dataBinding w:prefixMappings="xmlns:ns0='http://purl.org/dc/elements/1.1/' xmlns:ns1='http://schemas.openxmlformats.org/package/2006/metadata/core-properties' " w:xpath="/ns1:coreProperties[1]/ns0:creator[1]" w:storeItemID="{6C3C8BC8-F283-45AE-878A-BAB7291924A1}"/>
                                     <w:text/>
                                   </w:sdtPr>
+                                  <w:sdtEndPr/>
                                   <w:sdtContent>
                                     <w:p>
                                       <w:pPr>
@@ -196,6 +198,7 @@
                                       <w:dataBinding w:prefixMappings="xmlns:ns0='http://schemas.openxmlformats.org/officeDocument/2006/extended-properties' " w:xpath="/ns0:Properties[1]/ns0:Company[1]" w:storeItemID="{6668398D-A668-4E3E-A5EB-62B293D839F1}"/>
                                       <w:text/>
                                     </w:sdtPr>
+                                    <w:sdtEndPr/>
                                     <w:sdtContent>
                                       <w:r>
                                         <w:rPr>
@@ -283,6 +286,7 @@
                                     <w:dataBinding w:prefixMappings="xmlns:ns0='http://purl.org/dc/elements/1.1/' xmlns:ns1='http://schemas.openxmlformats.org/package/2006/metadata/core-properties' " w:xpath="/ns1:coreProperties[1]/ns0:title[1]" w:storeItemID="{6C3C8BC8-F283-45AE-878A-BAB7291924A1}"/>
                                     <w:text/>
                                   </w:sdtPr>
+                                  <w:sdtEndPr/>
                                   <w:sdtContent>
                                     <w:p>
                                       <w:pPr>
@@ -356,6 +360,7 @@
                               <w:dataBinding w:prefixMappings="xmlns:ns0='http://purl.org/dc/elements/1.1/' xmlns:ns1='http://schemas.openxmlformats.org/package/2006/metadata/core-properties' " w:xpath="/ns1:coreProperties[1]/ns0:creator[1]" w:storeItemID="{6C3C8BC8-F283-45AE-878A-BAB7291924A1}"/>
                               <w:text/>
                             </w:sdtPr>
+                            <w:sdtEndPr/>
                             <w:sdtContent>
                               <w:p>
                                 <w:pPr>
@@ -412,6 +417,7 @@
                                 <w:dataBinding w:prefixMappings="xmlns:ns0='http://schemas.openxmlformats.org/officeDocument/2006/extended-properties' " w:xpath="/ns0:Properties[1]/ns0:Company[1]" w:storeItemID="{6668398D-A668-4E3E-A5EB-62B293D839F1}"/>
                                 <w:text/>
                               </w:sdtPr>
+                              <w:sdtEndPr/>
                               <w:sdtContent>
                                 <w:r>
                                   <w:rPr>
@@ -465,6 +471,7 @@
                               <w:dataBinding w:prefixMappings="xmlns:ns0='http://purl.org/dc/elements/1.1/' xmlns:ns1='http://schemas.openxmlformats.org/package/2006/metadata/core-properties' " w:xpath="/ns1:coreProperties[1]/ns0:title[1]" w:storeItemID="{6C3C8BC8-F283-45AE-878A-BAB7291924A1}"/>
                               <w:text/>
                             </w:sdtPr>
+                            <w:sdtEndPr/>
                             <w:sdtContent>
                               <w:p>
                                 <w:pPr>
@@ -598,6 +605,9 @@
         <w:pStyle w:val="TM1"/>
         <w:rPr>
           <w:rFonts w:eastAsiaTheme="minorEastAsia" w:cstheme="minorBidi"/>
+          <w:b w:val="0"/>
+          <w:bCs w:val="0"/>
+          <w:color w:val="auto"/>
           <w:sz w:val="22"/>
           <w:szCs w:val="22"/>
           <w:lang w:val="fr-CH" w:eastAsia="ja-JP"/>
@@ -612,7 +622,7 @@
       <w:r>
         <w:fldChar w:fldCharType="separate"/>
       </w:r>
-      <w:hyperlink w:anchor="_Toc87647313" w:history="1">
+      <w:hyperlink w:anchor="_Toc87653891" w:history="1">
         <w:r>
           <w:rPr>
             <w:rStyle w:val="Lienhypertexte"/>
@@ -621,13 +631,10 @@
         </w:r>
         <w:r>
           <w:rPr>
-            <w:rStyle w:val="Lienhypertexte"/>
-          </w:rPr>
-          <w:t xml:space="preserve">  -</w:t>
-        </w:r>
-        <w:r>
-          <w:rPr>
             <w:rFonts w:eastAsiaTheme="minorEastAsia" w:cstheme="minorBidi"/>
+            <w:b w:val="0"/>
+            <w:bCs w:val="0"/>
+            <w:color w:val="auto"/>
             <w:sz w:val="22"/>
             <w:szCs w:val="22"/>
             <w:lang w:val="fr-CH" w:eastAsia="ja-JP"/>
@@ -656,7 +663,7 @@
           <w:rPr>
             <w:webHidden/>
           </w:rPr>
-          <w:instrText xml:space="preserve"> PAGEREF _Toc87647313 \h </w:instrText>
+          <w:instrText xml:space="preserve"> PAGEREF _Toc87653891 \h </w:instrText>
         </w:r>
         <w:r>
           <w:rPr>
@@ -698,7 +705,7 @@
           <w:lang w:val="fr-CH" w:eastAsia="ja-JP"/>
         </w:rPr>
       </w:pPr>
-      <w:hyperlink w:anchor="_Toc87647314" w:history="1">
+      <w:hyperlink w:anchor="_Toc87653892" w:history="1">
         <w:r>
           <w:rPr>
             <w:rStyle w:val="Lienhypertexte"/>
@@ -725,7 +732,7 @@
             <w:noProof/>
             <w:webHidden/>
           </w:rPr>
-          <w:instrText xml:space="preserve"> PAGEREF _Toc87647314 \h </w:instrText>
+          <w:instrText xml:space="preserve"> PAGEREF _Toc87653892 \h </w:instrText>
         </w:r>
         <w:r>
           <w:rPr>
@@ -771,7 +778,7 @@
           <w:lang w:val="fr-CH" w:eastAsia="ja-JP"/>
         </w:rPr>
       </w:pPr>
-      <w:hyperlink w:anchor="_Toc87647315" w:history="1">
+      <w:hyperlink w:anchor="_Toc87653893" w:history="1">
         <w:r>
           <w:rPr>
             <w:rStyle w:val="Lienhypertexte"/>
@@ -798,7 +805,7 @@
             <w:noProof/>
             <w:webHidden/>
           </w:rPr>
-          <w:instrText xml:space="preserve"> PAGEREF _Toc87647315 \h </w:instrText>
+          <w:instrText xml:space="preserve"> PAGEREF _Toc87653893 \h </w:instrText>
         </w:r>
         <w:r>
           <w:rPr>
@@ -823,168 +830,6 @@
         <w:r>
           <w:rPr>
             <w:noProof/>
-            <w:webHidden/>
-          </w:rPr>
-          <w:fldChar w:fldCharType="end"/>
-        </w:r>
-      </w:hyperlink>
-    </w:p>
-    <w:p>
-      <w:pPr>
-        <w:pStyle w:val="TM1"/>
-        <w:rPr>
-          <w:rFonts w:eastAsiaTheme="minorEastAsia" w:cstheme="minorBidi"/>
-          <w:sz w:val="22"/>
-          <w:szCs w:val="22"/>
-          <w:lang w:val="fr-CH" w:eastAsia="ja-JP"/>
-        </w:rPr>
-      </w:pPr>
-      <w:hyperlink w:anchor="_Toc87647316" w:history="1">
-        <w:r>
-          <w:rPr>
-            <w:rStyle w:val="Lienhypertexte"/>
-          </w:rPr>
-          <w:t>2</w:t>
-        </w:r>
-        <w:r>
-          <w:rPr>
-            <w:rStyle w:val="Lienhypertexte"/>
-          </w:rPr>
-          <w:t xml:space="preserve">  -</w:t>
-        </w:r>
-        <w:r>
-          <w:rPr>
-            <w:rFonts w:eastAsiaTheme="minorEastAsia" w:cstheme="minorBidi"/>
-            <w:sz w:val="22"/>
-            <w:szCs w:val="22"/>
-            <w:lang w:val="fr-CH" w:eastAsia="ja-JP"/>
-          </w:rPr>
-          <w:tab/>
-        </w:r>
-        <w:r>
-          <w:rPr>
-            <w:rStyle w:val="Lienhypertexte"/>
-          </w:rPr>
-          <w:t>Stratégie utilisée</w:t>
-        </w:r>
-        <w:r>
-          <w:rPr>
-            <w:webHidden/>
-          </w:rPr>
-          <w:tab/>
-        </w:r>
-        <w:r>
-          <w:rPr>
-            <w:webHidden/>
-          </w:rPr>
-          <w:fldChar w:fldCharType="begin"/>
-        </w:r>
-        <w:r>
-          <w:rPr>
-            <w:webHidden/>
-          </w:rPr>
-          <w:instrText xml:space="preserve"> PAGEREF _Toc87647316 \h </w:instrText>
-        </w:r>
-        <w:r>
-          <w:rPr>
-            <w:webHidden/>
-          </w:rPr>
-        </w:r>
-        <w:r>
-          <w:rPr>
-            <w:webHidden/>
-          </w:rPr>
-          <w:fldChar w:fldCharType="separate"/>
-        </w:r>
-        <w:r>
-          <w:rPr>
-            <w:webHidden/>
-          </w:rPr>
-          <w:t>- 4 -</w:t>
-        </w:r>
-        <w:r>
-          <w:rPr>
-            <w:webHidden/>
-          </w:rPr>
-          <w:fldChar w:fldCharType="end"/>
-        </w:r>
-      </w:hyperlink>
-    </w:p>
-    <w:p>
-      <w:pPr>
-        <w:pStyle w:val="TM1"/>
-        <w:rPr>
-          <w:rFonts w:eastAsiaTheme="minorEastAsia" w:cstheme="minorBidi"/>
-          <w:sz w:val="22"/>
-          <w:szCs w:val="22"/>
-          <w:lang w:val="fr-CH" w:eastAsia="ja-JP"/>
-        </w:rPr>
-      </w:pPr>
-      <w:hyperlink w:anchor="_Toc87647317" w:history="1">
-        <w:r>
-          <w:rPr>
-            <w:rStyle w:val="Lienhypertexte"/>
-          </w:rPr>
-          <w:t>3</w:t>
-        </w:r>
-        <w:r>
-          <w:rPr>
-            <w:rStyle w:val="Lienhypertexte"/>
-          </w:rPr>
-          <w:t xml:space="preserve">  -</w:t>
-        </w:r>
-        <w:r>
-          <w:rPr>
-            <w:rFonts w:eastAsiaTheme="minorEastAsia" w:cstheme="minorBidi"/>
-            <w:sz w:val="22"/>
-            <w:szCs w:val="22"/>
-            <w:lang w:val="fr-CH" w:eastAsia="ja-JP"/>
-          </w:rPr>
-          <w:tab/>
-        </w:r>
-        <w:r>
-          <w:rPr>
-            <w:rStyle w:val="Lienhypertexte"/>
-          </w:rPr>
-          <w:t>Conclusions</w:t>
-        </w:r>
-        <w:r>
-          <w:rPr>
-            <w:webHidden/>
-          </w:rPr>
-          <w:tab/>
-        </w:r>
-        <w:r>
-          <w:rPr>
-            <w:webHidden/>
-          </w:rPr>
-          <w:fldChar w:fldCharType="begin"/>
-        </w:r>
-        <w:r>
-          <w:rPr>
-            <w:webHidden/>
-          </w:rPr>
-          <w:instrText xml:space="preserve"> PAGEREF _Toc87647317 \h </w:instrText>
-        </w:r>
-        <w:r>
-          <w:rPr>
-            <w:webHidden/>
-          </w:rPr>
-        </w:r>
-        <w:r>
-          <w:rPr>
-            <w:webHidden/>
-          </w:rPr>
-          <w:fldChar w:fldCharType="separate"/>
-        </w:r>
-        <w:r>
-          <w:rPr>
-            <w:webHidden/>
-          </w:rPr>
-          <w:t>- 5 -</w:t>
-        </w:r>
-        <w:r>
-          <w:rPr>
             <w:webHidden/>
           </w:rPr>
           <w:fldChar w:fldCharType="end"/>
@@ -1006,13 +851,13 @@
           <w:lang w:val="fr-CH" w:eastAsia="ja-JP"/>
         </w:rPr>
       </w:pPr>
-      <w:hyperlink w:anchor="_Toc87647318" w:history="1">
+      <w:hyperlink w:anchor="_Toc87653894" w:history="1">
         <w:r>
           <w:rPr>
             <w:rStyle w:val="Lienhypertexte"/>
             <w:noProof/>
           </w:rPr>
-          <w:t>Points positifs</w:t>
+          <w:t>Application</w:t>
         </w:r>
         <w:r>
           <w:rPr>
@@ -1033,7 +878,7 @@
             <w:noProof/>
             <w:webHidden/>
           </w:rPr>
-          <w:instrText xml:space="preserve"> PAGEREF _Toc87647318 \h </w:instrText>
+          <w:instrText xml:space="preserve"> PAGEREF _Toc87653894 \h </w:instrText>
         </w:r>
         <w:r>
           <w:rPr>
@@ -1053,7 +898,7 @@
             <w:noProof/>
             <w:webHidden/>
           </w:rPr>
-          <w:t>- 5 -</w:t>
+          <w:t>- 3 -</w:t>
         </w:r>
         <w:r>
           <w:rPr>
@@ -1079,13 +924,14 @@
           <w:lang w:val="fr-CH" w:eastAsia="ja-JP"/>
         </w:rPr>
       </w:pPr>
-      <w:hyperlink w:anchor="_Toc87647319" w:history="1">
+      <w:hyperlink w:anchor="_Toc87653895" w:history="1">
         <w:r>
           <w:rPr>
             <w:rStyle w:val="Lienhypertexte"/>
             <w:noProof/>
-          </w:rPr>
-          <w:t>Points négatifs</w:t>
+            <w:lang w:val="fr-CH"/>
+          </w:rPr>
+          <w:t>Schéma d’implantation</w:t>
         </w:r>
         <w:r>
           <w:rPr>
@@ -1106,7 +952,7 @@
             <w:noProof/>
             <w:webHidden/>
           </w:rPr>
-          <w:instrText xml:space="preserve"> PAGEREF _Toc87647319 \h </w:instrText>
+          <w:instrText xml:space="preserve"> PAGEREF _Toc87653895 \h </w:instrText>
         </w:r>
         <w:r>
           <w:rPr>
@@ -1126,11 +972,92 @@
             <w:noProof/>
             <w:webHidden/>
           </w:rPr>
-          <w:t>- 5 -</w:t>
-        </w:r>
-        <w:r>
-          <w:rPr>
-            <w:noProof/>
+          <w:t>- 3 -</w:t>
+        </w:r>
+        <w:r>
+          <w:rPr>
+            <w:noProof/>
+            <w:webHidden/>
+          </w:rPr>
+          <w:fldChar w:fldCharType="end"/>
+        </w:r>
+      </w:hyperlink>
+    </w:p>
+    <w:p>
+      <w:pPr>
+        <w:pStyle w:val="TM1"/>
+        <w:rPr>
+          <w:rFonts w:eastAsiaTheme="minorEastAsia" w:cstheme="minorBidi"/>
+          <w:b w:val="0"/>
+          <w:bCs w:val="0"/>
+          <w:color w:val="auto"/>
+          <w:sz w:val="22"/>
+          <w:szCs w:val="22"/>
+          <w:lang w:val="fr-CH" w:eastAsia="ja-JP"/>
+        </w:rPr>
+      </w:pPr>
+      <w:hyperlink w:anchor="_Toc87653896" w:history="1">
+        <w:r>
+          <w:rPr>
+            <w:rStyle w:val="Lienhypertexte"/>
+          </w:rPr>
+          <w:t>2</w:t>
+        </w:r>
+        <w:r>
+          <w:rPr>
+            <w:rFonts w:eastAsiaTheme="minorEastAsia" w:cstheme="minorBidi"/>
+            <w:b w:val="0"/>
+            <w:bCs w:val="0"/>
+            <w:color w:val="auto"/>
+            <w:sz w:val="22"/>
+            <w:szCs w:val="22"/>
+            <w:lang w:val="fr-CH" w:eastAsia="ja-JP"/>
+          </w:rPr>
+          <w:tab/>
+        </w:r>
+        <w:r>
+          <w:rPr>
+            <w:rStyle w:val="Lienhypertexte"/>
+          </w:rPr>
+          <w:t>Stratégie utilisée</w:t>
+        </w:r>
+        <w:r>
+          <w:rPr>
+            <w:webHidden/>
+          </w:rPr>
+          <w:tab/>
+        </w:r>
+        <w:r>
+          <w:rPr>
+            <w:webHidden/>
+          </w:rPr>
+          <w:fldChar w:fldCharType="begin"/>
+        </w:r>
+        <w:r>
+          <w:rPr>
+            <w:webHidden/>
+          </w:rPr>
+          <w:instrText xml:space="preserve"> PAGEREF _Toc87653896 \h </w:instrText>
+        </w:r>
+        <w:r>
+          <w:rPr>
+            <w:webHidden/>
+          </w:rPr>
+        </w:r>
+        <w:r>
+          <w:rPr>
+            <w:webHidden/>
+          </w:rPr>
+          <w:fldChar w:fldCharType="separate"/>
+        </w:r>
+        <w:r>
+          <w:rPr>
+            <w:webHidden/>
+          </w:rPr>
+          <w:t>- 4 -</w:t>
+        </w:r>
+        <w:r>
+          <w:rPr>
             <w:webHidden/>
           </w:rPr>
           <w:fldChar w:fldCharType="end"/>
@@ -1152,13 +1079,13 @@
           <w:lang w:val="fr-CH" w:eastAsia="ja-JP"/>
         </w:rPr>
       </w:pPr>
-      <w:hyperlink w:anchor="_Toc87647320" w:history="1">
+      <w:hyperlink w:anchor="_Toc87653897" w:history="1">
         <w:r>
           <w:rPr>
             <w:rStyle w:val="Lienhypertexte"/>
             <w:noProof/>
           </w:rPr>
-          <w:t>Difficultés</w:t>
+          <w:t>Parcours du travail</w:t>
         </w:r>
         <w:r>
           <w:rPr>
@@ -1179,7 +1106,7 @@
             <w:noProof/>
             <w:webHidden/>
           </w:rPr>
-          <w:instrText xml:space="preserve"> PAGEREF _Toc87647320 \h </w:instrText>
+          <w:instrText xml:space="preserve"> PAGEREF _Toc87653897 \h </w:instrText>
         </w:r>
         <w:r>
           <w:rPr>
@@ -1199,7 +1126,7 @@
             <w:noProof/>
             <w:webHidden/>
           </w:rPr>
-          <w:t>- 5 -</w:t>
+          <w:t>- 4 -</w:t>
         </w:r>
         <w:r>
           <w:rPr>
@@ -1225,11 +1152,385 @@
           <w:lang w:val="fr-CH" w:eastAsia="ja-JP"/>
         </w:rPr>
       </w:pPr>
-      <w:hyperlink w:anchor="_Toc87647321" w:history="1">
+      <w:hyperlink w:anchor="_Toc87653898" w:history="1">
         <w:r>
           <w:rPr>
             <w:rStyle w:val="Lienhypertexte"/>
             <w:noProof/>
+            <w:lang w:val="fr-CH"/>
+          </w:rPr>
+          <w:t>Méthode du travail</w:t>
+        </w:r>
+        <w:r>
+          <w:rPr>
+            <w:noProof/>
+            <w:webHidden/>
+          </w:rPr>
+          <w:tab/>
+        </w:r>
+        <w:r>
+          <w:rPr>
+            <w:noProof/>
+            <w:webHidden/>
+          </w:rPr>
+          <w:fldChar w:fldCharType="begin"/>
+        </w:r>
+        <w:r>
+          <w:rPr>
+            <w:noProof/>
+            <w:webHidden/>
+          </w:rPr>
+          <w:instrText xml:space="preserve"> PAGEREF _Toc87653898 \h </w:instrText>
+        </w:r>
+        <w:r>
+          <w:rPr>
+            <w:noProof/>
+            <w:webHidden/>
+          </w:rPr>
+        </w:r>
+        <w:r>
+          <w:rPr>
+            <w:noProof/>
+            <w:webHidden/>
+          </w:rPr>
+          <w:fldChar w:fldCharType="separate"/>
+        </w:r>
+        <w:r>
+          <w:rPr>
+            <w:noProof/>
+            <w:webHidden/>
+          </w:rPr>
+          <w:t>- 4 -</w:t>
+        </w:r>
+        <w:r>
+          <w:rPr>
+            <w:noProof/>
+            <w:webHidden/>
+          </w:rPr>
+          <w:fldChar w:fldCharType="end"/>
+        </w:r>
+      </w:hyperlink>
+    </w:p>
+    <w:p>
+      <w:pPr>
+        <w:pStyle w:val="TM1"/>
+        <w:rPr>
+          <w:rFonts w:eastAsiaTheme="minorEastAsia" w:cstheme="minorBidi"/>
+          <w:b w:val="0"/>
+          <w:bCs w:val="0"/>
+          <w:color w:val="auto"/>
+          <w:sz w:val="22"/>
+          <w:szCs w:val="22"/>
+          <w:lang w:val="fr-CH" w:eastAsia="ja-JP"/>
+        </w:rPr>
+      </w:pPr>
+      <w:hyperlink w:anchor="_Toc87653899" w:history="1">
+        <w:r>
+          <w:rPr>
+            <w:rStyle w:val="Lienhypertexte"/>
+          </w:rPr>
+          <w:t>3</w:t>
+        </w:r>
+        <w:r>
+          <w:rPr>
+            <w:rFonts w:eastAsiaTheme="minorEastAsia" w:cstheme="minorBidi"/>
+            <w:b w:val="0"/>
+            <w:bCs w:val="0"/>
+            <w:color w:val="auto"/>
+            <w:sz w:val="22"/>
+            <w:szCs w:val="22"/>
+            <w:lang w:val="fr-CH" w:eastAsia="ja-JP"/>
+          </w:rPr>
+          <w:tab/>
+        </w:r>
+        <w:r>
+          <w:rPr>
+            <w:rStyle w:val="Lienhypertexte"/>
+          </w:rPr>
+          <w:t>Conclusions</w:t>
+        </w:r>
+        <w:r>
+          <w:rPr>
+            <w:webHidden/>
+          </w:rPr>
+          <w:tab/>
+        </w:r>
+        <w:r>
+          <w:rPr>
+            <w:webHidden/>
+          </w:rPr>
+          <w:fldChar w:fldCharType="begin"/>
+        </w:r>
+        <w:r>
+          <w:rPr>
+            <w:webHidden/>
+          </w:rPr>
+          <w:instrText xml:space="preserve"> PAGEREF _Toc87653899 \h </w:instrText>
+        </w:r>
+        <w:r>
+          <w:rPr>
+            <w:webHidden/>
+          </w:rPr>
+        </w:r>
+        <w:r>
+          <w:rPr>
+            <w:webHidden/>
+          </w:rPr>
+          <w:fldChar w:fldCharType="separate"/>
+        </w:r>
+        <w:r>
+          <w:rPr>
+            <w:webHidden/>
+          </w:rPr>
+          <w:t>- 5 -</w:t>
+        </w:r>
+        <w:r>
+          <w:rPr>
+            <w:webHidden/>
+          </w:rPr>
+          <w:fldChar w:fldCharType="end"/>
+        </w:r>
+      </w:hyperlink>
+    </w:p>
+    <w:p>
+      <w:pPr>
+        <w:pStyle w:val="TM2"/>
+        <w:tabs>
+          <w:tab w:val="right" w:pos="9060"/>
+        </w:tabs>
+        <w:rPr>
+          <w:rFonts w:eastAsiaTheme="minorEastAsia" w:cstheme="minorBidi"/>
+          <w:noProof/>
+          <w:color w:val="auto"/>
+          <w:sz w:val="22"/>
+          <w:szCs w:val="22"/>
+          <w:lang w:val="fr-CH" w:eastAsia="ja-JP"/>
+        </w:rPr>
+      </w:pPr>
+      <w:hyperlink w:anchor="_Toc87653900" w:history="1">
+        <w:r>
+          <w:rPr>
+            <w:rStyle w:val="Lienhypertexte"/>
+            <w:noProof/>
+          </w:rPr>
+          <w:t>Points positifs</w:t>
+        </w:r>
+        <w:r>
+          <w:rPr>
+            <w:noProof/>
+            <w:webHidden/>
+          </w:rPr>
+          <w:tab/>
+        </w:r>
+        <w:r>
+          <w:rPr>
+            <w:noProof/>
+            <w:webHidden/>
+          </w:rPr>
+          <w:fldChar w:fldCharType="begin"/>
+        </w:r>
+        <w:r>
+          <w:rPr>
+            <w:noProof/>
+            <w:webHidden/>
+          </w:rPr>
+          <w:instrText xml:space="preserve"> PAGEREF _Toc87653900 \h </w:instrText>
+        </w:r>
+        <w:r>
+          <w:rPr>
+            <w:noProof/>
+            <w:webHidden/>
+          </w:rPr>
+        </w:r>
+        <w:r>
+          <w:rPr>
+            <w:noProof/>
+            <w:webHidden/>
+          </w:rPr>
+          <w:fldChar w:fldCharType="separate"/>
+        </w:r>
+        <w:r>
+          <w:rPr>
+            <w:noProof/>
+            <w:webHidden/>
+          </w:rPr>
+          <w:t>- 5 -</w:t>
+        </w:r>
+        <w:r>
+          <w:rPr>
+            <w:noProof/>
+            <w:webHidden/>
+          </w:rPr>
+          <w:fldChar w:fldCharType="end"/>
+        </w:r>
+      </w:hyperlink>
+    </w:p>
+    <w:p>
+      <w:pPr>
+        <w:pStyle w:val="TM2"/>
+        <w:tabs>
+          <w:tab w:val="right" w:pos="9060"/>
+        </w:tabs>
+        <w:rPr>
+          <w:rFonts w:eastAsiaTheme="minorEastAsia" w:cstheme="minorBidi"/>
+          <w:noProof/>
+          <w:color w:val="auto"/>
+          <w:sz w:val="22"/>
+          <w:szCs w:val="22"/>
+          <w:lang w:val="fr-CH" w:eastAsia="ja-JP"/>
+        </w:rPr>
+      </w:pPr>
+      <w:hyperlink w:anchor="_Toc87653901" w:history="1">
+        <w:r>
+          <w:rPr>
+            <w:rStyle w:val="Lienhypertexte"/>
+            <w:noProof/>
+          </w:rPr>
+          <w:t>Points négatifs</w:t>
+        </w:r>
+        <w:r>
+          <w:rPr>
+            <w:noProof/>
+            <w:webHidden/>
+          </w:rPr>
+          <w:tab/>
+        </w:r>
+        <w:r>
+          <w:rPr>
+            <w:noProof/>
+            <w:webHidden/>
+          </w:rPr>
+          <w:fldChar w:fldCharType="begin"/>
+        </w:r>
+        <w:r>
+          <w:rPr>
+            <w:noProof/>
+            <w:webHidden/>
+          </w:rPr>
+          <w:instrText xml:space="preserve"> PAGEREF _Toc87653901 \h </w:instrText>
+        </w:r>
+        <w:r>
+          <w:rPr>
+            <w:noProof/>
+            <w:webHidden/>
+          </w:rPr>
+        </w:r>
+        <w:r>
+          <w:rPr>
+            <w:noProof/>
+            <w:webHidden/>
+          </w:rPr>
+          <w:fldChar w:fldCharType="separate"/>
+        </w:r>
+        <w:r>
+          <w:rPr>
+            <w:noProof/>
+            <w:webHidden/>
+          </w:rPr>
+          <w:t>- 5 -</w:t>
+        </w:r>
+        <w:r>
+          <w:rPr>
+            <w:noProof/>
+            <w:webHidden/>
+          </w:rPr>
+          <w:fldChar w:fldCharType="end"/>
+        </w:r>
+      </w:hyperlink>
+    </w:p>
+    <w:p>
+      <w:pPr>
+        <w:pStyle w:val="TM2"/>
+        <w:tabs>
+          <w:tab w:val="right" w:pos="9060"/>
+        </w:tabs>
+        <w:rPr>
+          <w:rFonts w:eastAsiaTheme="minorEastAsia" w:cstheme="minorBidi"/>
+          <w:noProof/>
+          <w:color w:val="auto"/>
+          <w:sz w:val="22"/>
+          <w:szCs w:val="22"/>
+          <w:lang w:val="fr-CH" w:eastAsia="ja-JP"/>
+        </w:rPr>
+      </w:pPr>
+      <w:hyperlink w:anchor="_Toc87653902" w:history="1">
+        <w:r>
+          <w:rPr>
+            <w:rStyle w:val="Lienhypertexte"/>
+            <w:noProof/>
+          </w:rPr>
+          <w:t>Difficultés</w:t>
+        </w:r>
+        <w:r>
+          <w:rPr>
+            <w:noProof/>
+            <w:webHidden/>
+          </w:rPr>
+          <w:tab/>
+        </w:r>
+        <w:r>
+          <w:rPr>
+            <w:noProof/>
+            <w:webHidden/>
+          </w:rPr>
+          <w:fldChar w:fldCharType="begin"/>
+        </w:r>
+        <w:r>
+          <w:rPr>
+            <w:noProof/>
+            <w:webHidden/>
+          </w:rPr>
+          <w:instrText xml:space="preserve"> PAGEREF _Toc87653902 \h </w:instrText>
+        </w:r>
+        <w:r>
+          <w:rPr>
+            <w:noProof/>
+            <w:webHidden/>
+          </w:rPr>
+        </w:r>
+        <w:r>
+          <w:rPr>
+            <w:noProof/>
+            <w:webHidden/>
+          </w:rPr>
+          <w:fldChar w:fldCharType="separate"/>
+        </w:r>
+        <w:r>
+          <w:rPr>
+            <w:noProof/>
+            <w:webHidden/>
+          </w:rPr>
+          <w:t>- 5 -</w:t>
+        </w:r>
+        <w:r>
+          <w:rPr>
+            <w:noProof/>
+            <w:webHidden/>
+          </w:rPr>
+          <w:fldChar w:fldCharType="end"/>
+        </w:r>
+      </w:hyperlink>
+    </w:p>
+    <w:p>
+      <w:pPr>
+        <w:pStyle w:val="TM2"/>
+        <w:tabs>
+          <w:tab w:val="right" w:pos="9060"/>
+        </w:tabs>
+        <w:rPr>
+          <w:rFonts w:eastAsiaTheme="minorEastAsia" w:cstheme="minorBidi"/>
+          <w:noProof/>
+          <w:color w:val="auto"/>
+          <w:sz w:val="22"/>
+          <w:szCs w:val="22"/>
+          <w:lang w:val="fr-CH" w:eastAsia="ja-JP"/>
+        </w:rPr>
+      </w:pPr>
+      <w:hyperlink w:anchor="_Toc87653903" w:history="1">
+        <w:r>
+          <w:rPr>
+            <w:rStyle w:val="Lienhypertexte"/>
+            <w:noProof/>
           </w:rPr>
           <w:t>Suites possibles</w:t>
         </w:r>
@@ -1252,7 +1553,7 @@
             <w:noProof/>
             <w:webHidden/>
           </w:rPr>
-          <w:instrText xml:space="preserve"> PAGEREF _Toc87647321 \h </w:instrText>
+          <w:instrText xml:space="preserve"> PAGEREF _Toc87653903 \h </w:instrText>
         </w:r>
         <w:r>
           <w:rPr>
@@ -1284,6 +1585,89 @@
       </w:hyperlink>
     </w:p>
     <w:p>
+      <w:pPr>
+        <w:pStyle w:val="TM1"/>
+        <w:rPr>
+          <w:rFonts w:eastAsiaTheme="minorEastAsia" w:cstheme="minorBidi"/>
+          <w:b w:val="0"/>
+          <w:bCs w:val="0"/>
+          <w:color w:val="auto"/>
+          <w:sz w:val="22"/>
+          <w:szCs w:val="22"/>
+          <w:lang w:val="fr-CH" w:eastAsia="ja-JP"/>
+        </w:rPr>
+      </w:pPr>
+      <w:hyperlink w:anchor="_Toc87653904" w:history="1">
+        <w:r>
+          <w:rPr>
+            <w:rStyle w:val="Lienhypertexte"/>
+            <w:lang w:val="fr-CH"/>
+          </w:rPr>
+          <w:t>4</w:t>
+        </w:r>
+        <w:r>
+          <w:rPr>
+            <w:rFonts w:eastAsiaTheme="minorEastAsia" w:cstheme="minorBidi"/>
+            <w:b w:val="0"/>
+            <w:bCs w:val="0"/>
+            <w:color w:val="auto"/>
+            <w:sz w:val="22"/>
+            <w:szCs w:val="22"/>
+            <w:lang w:val="fr-CH" w:eastAsia="ja-JP"/>
+          </w:rPr>
+          <w:tab/>
+        </w:r>
+        <w:r>
+          <w:rPr>
+            <w:rStyle w:val="Lienhypertexte"/>
+            <w:lang w:val="fr-CH"/>
+          </w:rPr>
+          <w:t>Sources</w:t>
+        </w:r>
+        <w:r>
+          <w:rPr>
+            <w:webHidden/>
+          </w:rPr>
+          <w:tab/>
+        </w:r>
+        <w:r>
+          <w:rPr>
+            <w:webHidden/>
+          </w:rPr>
+          <w:fldChar w:fldCharType="begin"/>
+        </w:r>
+        <w:r>
+          <w:rPr>
+            <w:webHidden/>
+          </w:rPr>
+          <w:instrText xml:space="preserve"> PAGEREF _Toc87653904 \h </w:instrText>
+        </w:r>
+        <w:r>
+          <w:rPr>
+            <w:webHidden/>
+          </w:rPr>
+        </w:r>
+        <w:r>
+          <w:rPr>
+            <w:webHidden/>
+          </w:rPr>
+          <w:fldChar w:fldCharType="separate"/>
+        </w:r>
+        <w:r>
+          <w:rPr>
+            <w:webHidden/>
+          </w:rPr>
+          <w:t>- 6 -</w:t>
+        </w:r>
+        <w:r>
+          <w:rPr>
+            <w:webHidden/>
+          </w:rPr>
+          <w:fldChar w:fldCharType="end"/>
+        </w:r>
+      </w:hyperlink>
+    </w:p>
+    <w:p>
       <w:r>
         <w:fldChar w:fldCharType="end"/>
       </w:r>
@@ -1295,7 +1679,7 @@
       <w:pPr>
         <w:pStyle w:val="Titre1"/>
       </w:pPr>
-      <w:bookmarkStart w:id="0" w:name="_Toc87647313"/>
+      <w:bookmarkStart w:id="0" w:name="_Toc87653891"/>
       <w:r>
         <w:lastRenderedPageBreak/>
         <w:t xml:space="preserve">Explication du schéma </w:t>
@@ -1377,7 +1761,7 @@
       <w:pPr>
         <w:pStyle w:val="Titre2"/>
       </w:pPr>
-      <w:bookmarkStart w:id="1" w:name="_Toc87647314"/>
+      <w:bookmarkStart w:id="1" w:name="_Toc87653892"/>
       <w:r>
         <w:t>Composant utiliser</w:t>
       </w:r>
@@ -1550,7 +1934,7 @@
       <w:pPr>
         <w:pStyle w:val="Titre2"/>
       </w:pPr>
-      <w:bookmarkStart w:id="2" w:name="_Toc87647315"/>
+      <w:bookmarkStart w:id="2" w:name="_Toc87653893"/>
       <w:r>
         <w:t>Explication</w:t>
       </w:r>
@@ -1645,19 +2029,13 @@
         <w:t xml:space="preserve"> (LED1)</w:t>
       </w:r>
       <w:r>
-        <w:t xml:space="preserve">, </w:t>
-      </w:r>
-      <w:r>
-        <w:t>D3 PWM</w:t>
+        <w:t>, D3 PWM</w:t>
       </w:r>
       <w:r>
         <w:t xml:space="preserve"> (LED2)</w:t>
       </w:r>
       <w:r>
-        <w:t xml:space="preserve">, </w:t>
-      </w:r>
-      <w:r>
-        <w:t>D4</w:t>
+        <w:t>, D4</w:t>
       </w:r>
       <w:r>
         <w:t xml:space="preserve"> (LED3)</w:t>
@@ -1750,13 +2128,7 @@
     <w:p/>
     <w:p>
       <w:r>
-        <w:t xml:space="preserve">Tous les composants sont finalement </w:t>
-      </w:r>
-      <w:r>
-        <w:t>reliés</w:t>
-      </w:r>
-      <w:r>
-        <w:t xml:space="preserve"> à la terre de l’Arduino (GND).</w:t>
+        <w:t>Tous les composants sont finalement reliés à la terre de l’Arduino (GND).</w:t>
       </w:r>
     </w:p>
     <w:p>
@@ -1768,10 +2140,12 @@
       <w:pPr>
         <w:pStyle w:val="Titre2"/>
       </w:pPr>
+      <w:bookmarkStart w:id="3" w:name="_Toc87653894"/>
       <w:r>
         <w:lastRenderedPageBreak/>
         <w:t>Application</w:t>
       </w:r>
+      <w:bookmarkEnd w:id="3"/>
     </w:p>
     <w:p>
       <w:pPr>
@@ -1780,7 +2154,15 @@
         </w:rPr>
       </w:pPr>
       <w:r>
-        <w:t>Ce schéma à été utilisé pour crée un Shield compatible avec l’Arduino utilisé.</w:t>
+        <w:t xml:space="preserve">Ce schéma </w:t>
+      </w:r>
+      <w:proofErr w:type="spellStart"/>
+      <w:r>
+        <w:t>à</w:t>
+      </w:r>
+      <w:proofErr w:type="spellEnd"/>
+      <w:r>
+        <w:t xml:space="preserve"> été utilisé pour crée un Shield compatible avec l’Arduino utilisé.</w:t>
       </w:r>
       <w:r>
         <w:t xml:space="preserve"> Pour pouvoir connecter</w:t>
@@ -1841,14 +2223,28 @@
         <w:rPr>
           <w:lang w:val="fr-CH"/>
         </w:rPr>
-        <w:t>À la place de souder le buzzer directement au veroboard comparé aux autres composants, la barrette femelle à été installé pour pouvoir placer le buzzer et l’enlever sans encombre.</w:t>
-      </w:r>
-    </w:p>
-    <w:p>
-      <w:pPr>
+        <w:t xml:space="preserve">À la place de souder le buzzer directement au veroboard comparé aux autres composants, la barrette femelle </w:t>
+      </w:r>
+      <w:proofErr w:type="spellStart"/>
+      <w:r>
         <w:rPr>
           <w:lang w:val="fr-CH"/>
         </w:rPr>
+        <w:t>à</w:t>
+      </w:r>
+      <w:proofErr w:type="spellEnd"/>
+      <w:r>
+        <w:rPr>
+          <w:lang w:val="fr-CH"/>
+        </w:rPr>
+        <w:t xml:space="preserve"> été installé pour pouvoir placer le buzzer et l’enlever sans encombre.</w:t>
+      </w:r>
+    </w:p>
+    <w:p>
+      <w:pPr>
+        <w:rPr>
+          <w:lang w:val="fr-CH"/>
+        </w:rPr>
       </w:pPr>
     </w:p>
     <w:p>
@@ -1858,12 +2254,14 @@
           <w:lang w:val="fr-CH"/>
         </w:rPr>
       </w:pPr>
+      <w:bookmarkStart w:id="4" w:name="_Toc87653895"/>
       <w:r>
         <w:rPr>
           <w:lang w:val="fr-CH"/>
         </w:rPr>
         <w:t>Schéma d’implantation</w:t>
       </w:r>
+      <w:bookmarkEnd w:id="4"/>
     </w:p>
     <w:p>
       <w:pPr>
@@ -1951,20 +2349,22 @@
       <w:pPr>
         <w:pStyle w:val="Titre1"/>
       </w:pPr>
-      <w:bookmarkStart w:id="3" w:name="_Toc87647316"/>
+      <w:bookmarkStart w:id="5" w:name="_Toc87653896"/>
       <w:r>
         <w:lastRenderedPageBreak/>
         <w:t>Stratégie utilisée</w:t>
       </w:r>
-      <w:bookmarkEnd w:id="3"/>
+      <w:bookmarkEnd w:id="5"/>
     </w:p>
     <w:p>
       <w:pPr>
         <w:pStyle w:val="Titre2"/>
       </w:pPr>
+      <w:bookmarkStart w:id="6" w:name="_Toc87653897"/>
       <w:r>
         <w:t>Parcours du travail</w:t>
       </w:r>
+      <w:bookmarkEnd w:id="6"/>
     </w:p>
     <w:p>
       <w:r>
@@ -1974,7 +2374,23 @@
     <w:p/>
     <w:p>
       <w:r>
-        <w:t>Avant d’avoir commencer le développement de mon programme, J’ai cherché des moyens pour comment changer d’IDE affin de ne pas utiliser Arduino mais Visual Studio Code.</w:t>
+        <w:t xml:space="preserve">Avant d’avoir </w:t>
+      </w:r>
+      <w:proofErr w:type="spellStart"/>
+      <w:r>
+        <w:t>commencer</w:t>
+      </w:r>
+      <w:proofErr w:type="spellEnd"/>
+      <w:r>
+        <w:t xml:space="preserve"> le développement de mon programme, J’ai cherché des moyens pour comment changer d’IDE </w:t>
+      </w:r>
+      <w:proofErr w:type="spellStart"/>
+      <w:r>
+        <w:t>affin</w:t>
+      </w:r>
+      <w:proofErr w:type="spellEnd"/>
+      <w:r>
+        <w:t xml:space="preserve"> de ne pas utiliser Arduino mais Visual Studio Code.</w:t>
       </w:r>
     </w:p>
     <w:p/>
@@ -2002,19 +2418,7 @@
           <w:rPr>
             <w:rStyle w:val="Lienhypertexte"/>
           </w:rPr>
-          <w:t>extramast</w:t>
-        </w:r>
-        <w:r>
-          <w:rPr>
-            <w:rStyle w:val="Lienhypertexte"/>
-          </w:rPr>
-          <w:t>e</w:t>
-        </w:r>
-        <w:r>
-          <w:rPr>
-            <w:rStyle w:val="Lienhypertexte"/>
-          </w:rPr>
-          <w:t>r</w:t>
+          <w:t>extramaster</w:t>
         </w:r>
       </w:hyperlink>
       <w:r>
@@ -2119,12 +2523,14 @@
           <w:lang w:val="fr-CH"/>
         </w:rPr>
       </w:pPr>
+      <w:bookmarkStart w:id="7" w:name="_Toc87653898"/>
       <w:r>
         <w:rPr>
           <w:lang w:val="fr-CH"/>
         </w:rPr>
         <w:t>Méthode du travail</w:t>
       </w:r>
+      <w:bookmarkEnd w:id="7"/>
     </w:p>
     <w:p>
       <w:pPr>
@@ -2176,7 +2582,21 @@
         <w:rPr>
           <w:lang w:val="fr-CH"/>
         </w:rPr>
-        <w:t>Les commentaires ont été ajouté juste après avoir finit une fonction ou bien un bout de code.</w:t>
+        <w:t xml:space="preserve">Les commentaires ont été ajouté juste après avoir </w:t>
+      </w:r>
+      <w:proofErr w:type="spellStart"/>
+      <w:r>
+        <w:rPr>
+          <w:lang w:val="fr-CH"/>
+        </w:rPr>
+        <w:t>finit</w:t>
+      </w:r>
+      <w:proofErr w:type="spellEnd"/>
+      <w:r>
+        <w:rPr>
+          <w:lang w:val="fr-CH"/>
+        </w:rPr>
+        <w:t xml:space="preserve"> une fonction ou bien un bout de code.</w:t>
       </w:r>
     </w:p>
     <w:p>
@@ -2223,21 +2643,21 @@
       <w:pPr>
         <w:pStyle w:val="Titre1"/>
       </w:pPr>
-      <w:bookmarkStart w:id="4" w:name="_Toc25553328"/>
-      <w:bookmarkStart w:id="5" w:name="_Toc71703263"/>
-      <w:bookmarkStart w:id="6" w:name="_Toc67556671"/>
-      <w:bookmarkStart w:id="7" w:name="_Toc87647317"/>
+      <w:bookmarkStart w:id="8" w:name="_Toc25553328"/>
+      <w:bookmarkStart w:id="9" w:name="_Toc71703263"/>
+      <w:bookmarkStart w:id="10" w:name="_Toc67556671"/>
+      <w:bookmarkStart w:id="11" w:name="_Toc87653899"/>
       <w:r>
         <w:lastRenderedPageBreak/>
         <w:t>C</w:t>
       </w:r>
-      <w:bookmarkEnd w:id="4"/>
-      <w:bookmarkEnd w:id="5"/>
+      <w:bookmarkEnd w:id="8"/>
+      <w:bookmarkEnd w:id="9"/>
       <w:r>
         <w:t>onclusions</w:t>
       </w:r>
-      <w:bookmarkEnd w:id="6"/>
-      <w:bookmarkEnd w:id="7"/>
+      <w:bookmarkEnd w:id="10"/>
+      <w:bookmarkEnd w:id="11"/>
     </w:p>
     <w:p>
       <w:pPr>
@@ -2249,11 +2669,11 @@
       <w:pPr>
         <w:pStyle w:val="Titre2"/>
       </w:pPr>
-      <w:bookmarkStart w:id="8" w:name="_Toc87647318"/>
+      <w:bookmarkStart w:id="12" w:name="_Toc87653900"/>
       <w:r>
         <w:t>Points positifs</w:t>
       </w:r>
-      <w:bookmarkEnd w:id="8"/>
+      <w:bookmarkEnd w:id="12"/>
     </w:p>
     <w:p>
       <w:pPr>
@@ -2295,7 +2715,21 @@
         <w:rPr>
           <w:color w:val="000000"/>
         </w:rPr>
-        <w:t>Grâce a ce projet, j’ai pu mieux découvrir ma méthode de travail en travaillant personnellement.</w:t>
+        <w:t xml:space="preserve">Grâce </w:t>
+      </w:r>
+      <w:proofErr w:type="spellStart"/>
+      <w:r>
+        <w:rPr>
+          <w:color w:val="000000"/>
+        </w:rPr>
+        <w:t>a</w:t>
+      </w:r>
+      <w:proofErr w:type="spellEnd"/>
+      <w:r>
+        <w:rPr>
+          <w:color w:val="000000"/>
+        </w:rPr>
+        <w:t xml:space="preserve"> ce projet, j’ai pu mieux découvrir ma méthode de travail en travaillant personnellement.</w:t>
       </w:r>
     </w:p>
     <w:p>
@@ -2359,11 +2793,11 @@
       <w:pPr>
         <w:pStyle w:val="Titre2"/>
       </w:pPr>
-      <w:bookmarkStart w:id="9" w:name="_Toc87647319"/>
+      <w:bookmarkStart w:id="13" w:name="_Toc87653901"/>
       <w:r>
         <w:t>Points négatifs</w:t>
       </w:r>
-      <w:bookmarkEnd w:id="9"/>
+      <w:bookmarkEnd w:id="13"/>
     </w:p>
     <w:p/>
     <w:p>
@@ -2376,11 +2810,11 @@
       <w:pPr>
         <w:pStyle w:val="Titre2"/>
       </w:pPr>
-      <w:bookmarkStart w:id="10" w:name="_Toc87647320"/>
+      <w:bookmarkStart w:id="14" w:name="_Toc87653902"/>
       <w:r>
         <w:t>Difficultés</w:t>
       </w:r>
-      <w:bookmarkEnd w:id="10"/>
+      <w:bookmarkEnd w:id="14"/>
     </w:p>
     <w:p/>
     <w:p>
@@ -2405,11 +2839,11 @@
       <w:pPr>
         <w:pStyle w:val="Titre2"/>
       </w:pPr>
-      <w:bookmarkStart w:id="11" w:name="_Toc87647321"/>
+      <w:bookmarkStart w:id="15" w:name="_Toc87653903"/>
       <w:r>
         <w:t>Suites possibles</w:t>
       </w:r>
-      <w:bookmarkEnd w:id="11"/>
+      <w:bookmarkEnd w:id="15"/>
     </w:p>
     <w:p>
       <w:pPr>
@@ -2430,38 +2864,39 @@
           <w:szCs w:val="14"/>
           <w:lang w:val="fr-CH"/>
         </w:rPr>
-        <w:t>Faire un software en python communiquant avec l’Arduino affin d’offrir plus de possibilité come faire des meilleurs son et musique</w:t>
-      </w:r>
+        <w:t xml:space="preserve">Faire un software en python communiquant avec l’Arduino </w:t>
+      </w:r>
+      <w:proofErr w:type="spellStart"/>
       <w:r>
         <w:rPr>
           <w:szCs w:val="14"/>
           <w:lang w:val="fr-CH"/>
         </w:rPr>
-        <w:t>.</w:t>
-      </w:r>
-    </w:p>
-    <w:p>
-      <w:pPr>
+        <w:t>affin</w:t>
+      </w:r>
+      <w:proofErr w:type="spellEnd"/>
+      <w:r>
         <w:rPr>
           <w:szCs w:val="14"/>
           <w:lang w:val="fr-CH"/>
         </w:rPr>
-      </w:pPr>
-    </w:p>
-    <w:p>
-      <w:pPr>
+        <w:t xml:space="preserve"> d’offrir plus de possibilité come faire des meilleurs son et musique</w:t>
+      </w:r>
+      <w:r>
         <w:rPr>
           <w:szCs w:val="14"/>
           <w:lang w:val="fr-CH"/>
         </w:rPr>
-      </w:pPr>
-      <w:r>
+        <w:t>.</w:t>
+      </w:r>
+    </w:p>
+    <w:p>
+      <w:pPr>
         <w:rPr>
           <w:szCs w:val="14"/>
           <w:lang w:val="fr-CH"/>
         </w:rPr>
-        <w:t>Implémenter d’autres mode de jeux pour les deux autres boutons ce qui rajouterai de la complexité au programme.</w:t>
-      </w:r>
+      </w:pPr>
     </w:p>
     <w:p>
       <w:pPr>
@@ -2475,6 +2910,21 @@
           <w:szCs w:val="14"/>
           <w:lang w:val="fr-CH"/>
         </w:rPr>
+        <w:t>Implémenter d’autres mode de jeux pour les deux autres boutons ce qui rajouterai de la complexité au programme.</w:t>
+      </w:r>
+    </w:p>
+    <w:p>
+      <w:pPr>
+        <w:rPr>
+          <w:szCs w:val="14"/>
+          <w:lang w:val="fr-CH"/>
+        </w:rPr>
+      </w:pPr>
+      <w:r>
+        <w:rPr>
+          <w:szCs w:val="14"/>
+          <w:lang w:val="fr-CH"/>
+        </w:rPr>
         <w:br w:type="page"/>
       </w:r>
     </w:p>
@@ -2485,6 +2935,7 @@
           <w:lang w:val="fr-CH"/>
         </w:rPr>
       </w:pPr>
+      <w:bookmarkStart w:id="16" w:name="_Toc87653904"/>
       <w:r>
         <w:rPr>
           <w:lang w:val="fr-CH"/>
@@ -2492,6 +2943,7 @@
         <w:lastRenderedPageBreak/>
         <w:t>Sources</w:t>
       </w:r>
+      <w:bookmarkEnd w:id="16"/>
     </w:p>
     <w:p>
       <w:pPr>
@@ -2581,11 +3033,19 @@
           <w:lang w:val="de-CH"/>
         </w:rPr>
       </w:pPr>
+      <w:proofErr w:type="spellStart"/>
       <w:r>
         <w:rPr>
           <w:lang w:val="en-US"/>
         </w:rPr>
-        <w:t xml:space="preserve">Dépôt GitHub: </w:t>
+        <w:t>Dépôt</w:t>
+      </w:r>
+      <w:proofErr w:type="spellEnd"/>
+      <w:r>
+        <w:rPr>
+          <w:lang w:val="en-US"/>
+        </w:rPr>
+        <w:t xml:space="preserve"> GitHub: </w:t>
       </w:r>
       <w:r>
         <w:rPr>

</xml_diff>